<commit_message>
STD update lab 02
</commit_message>
<xml_diff>
--- a/2020-Sisteme Tolerante la Defecte/labs/02/Enunt-laborator02.docx
+++ b/2020-Sisteme Tolerante la Defecte/labs/02/Enunt-laborator02.docx
@@ -1508,6 +1508,56 @@
         </w:rPr>
         <w:t xml:space="preserve"> pe Linux.</w:t>
       </w:r>
+    </w:p>
+    <w:p>
+      <w:pPr>
+        <w:numPr>
+          <w:ilvl w:val="1"/>
+          <w:numId w:val="2"/>
+        </w:numPr>
+        <w:spacing w:before="100" w:beforeAutospacing="1" w:after="100" w:afterAutospacing="1" w:line="240" w:lineRule="auto"/>
+        <w:rPr>
+          <w:rFonts w:ascii="Arial" w:eastAsia="Times New Roman" w:hAnsi="Arial" w:cs="Arial"/>
+          <w:lang w:val="ro-RO"/>
+        </w:rPr>
+      </w:pPr>
+      <w:proofErr w:type="spellStart"/>
+      <w:r>
+        <w:rPr>
+          <w:rFonts w:ascii="Courier New" w:eastAsia="Times New Roman" w:hAnsi="Courier New" w:cs="Courier New"/>
+          <w:b/>
+          <w:bCs/>
+          <w:sz w:val="20"/>
+          <w:szCs w:val="20"/>
+          <w:highlight w:val="lightGray"/>
+        </w:rPr>
+        <w:t>sudo</w:t>
+      </w:r>
+      <w:proofErr w:type="spellEnd"/>
+      <w:r>
+        <w:rPr>
+          <w:rFonts w:ascii="Courier New" w:eastAsia="Times New Roman" w:hAnsi="Courier New" w:cs="Courier New"/>
+          <w:b/>
+          <w:bCs/>
+          <w:sz w:val="20"/>
+          <w:szCs w:val="20"/>
+          <w:highlight w:val="lightGray"/>
+        </w:rPr>
+        <w:t xml:space="preserve"> apt-get </w:t>
+      </w:r>
+      <w:proofErr w:type="gramStart"/>
+      <w:r>
+        <w:rPr>
+          <w:rFonts w:ascii="Courier New" w:eastAsia="Times New Roman" w:hAnsi="Courier New" w:cs="Courier New"/>
+          <w:b/>
+          <w:bCs/>
+          <w:sz w:val="20"/>
+          <w:szCs w:val="20"/>
+          <w:highlight w:val="lightGray"/>
+        </w:rPr>
+        <w:t>update</w:t>
+      </w:r>
+      <w:proofErr w:type="gramEnd"/>
     </w:p>
     <w:p>
       <w:pPr>
@@ -2380,14 +2430,89 @@
           <w:bCs/>
           <w:lang w:val="ro-RO"/>
         </w:rPr>
-        <w:t xml:space="preserve"> .</w:t>
-      </w:r>
-      <w:r>
-        <w:rPr>
-          <w:rFonts w:ascii="Arial" w:eastAsia="Times New Roman" w:hAnsi="Arial" w:cs="Arial"/>
-          <w:lang w:val="ro-RO"/>
-        </w:rPr>
-        <w:t xml:space="preserve"> Selectați partiția și acum sunteți prezentat cu lista de directoare Windows. Folosiți directorul </w:t>
+        <w:t xml:space="preserve"> </w:t>
+      </w:r>
+      <w:r>
+        <w:rPr>
+          <w:rFonts w:ascii="Arial" w:eastAsia="Times New Roman" w:hAnsi="Arial" w:cs="Arial"/>
+          <w:b/>
+          <w:bCs/>
+          <w:lang w:val="ro-RO"/>
+        </w:rPr>
+        <w:t>(</w:t>
+      </w:r>
+      <w:r>
+        <w:rPr>
+          <w:rFonts w:ascii="Arial" w:eastAsia="Times New Roman" w:hAnsi="Arial" w:cs="Arial"/>
+          <w:b/>
+          <w:bCs/>
+          <w:lang w:val="ro-RO"/>
+        </w:rPr>
+        <w:t>sau /</w:t>
+      </w:r>
+      <w:proofErr w:type="spellStart"/>
+      <w:r>
+        <w:rPr>
+          <w:rFonts w:ascii="Arial" w:eastAsia="Times New Roman" w:hAnsi="Arial" w:cs="Arial"/>
+          <w:b/>
+          <w:bCs/>
+          <w:lang w:val="ro-RO"/>
+        </w:rPr>
+        <w:t>home</w:t>
+      </w:r>
+      <w:proofErr w:type="spellEnd"/>
+      <w:r>
+        <w:rPr>
+          <w:rFonts w:ascii="Arial" w:eastAsia="Times New Roman" w:hAnsi="Arial" w:cs="Arial"/>
+          <w:b/>
+          <w:bCs/>
+          <w:lang w:val="ro-RO"/>
+        </w:rPr>
+        <w:t>)</w:t>
+      </w:r>
+      <w:r>
+        <w:rPr>
+          <w:rFonts w:ascii="Arial" w:eastAsia="Times New Roman" w:hAnsi="Arial" w:cs="Arial"/>
+          <w:b/>
+          <w:bCs/>
+          <w:lang w:val="ro-RO"/>
+        </w:rPr>
+        <w:t>.</w:t>
+      </w:r>
+      <w:r>
+        <w:rPr>
+          <w:rFonts w:ascii="Arial" w:eastAsia="Times New Roman" w:hAnsi="Arial" w:cs="Arial"/>
+          <w:lang w:val="ro-RO"/>
+        </w:rPr>
+        <w:t xml:space="preserve"> Selectați partiția și acum sunteți </w:t>
+      </w:r>
+      <w:r>
+        <w:rPr>
+          <w:rFonts w:ascii="Arial" w:eastAsia="Times New Roman" w:hAnsi="Arial" w:cs="Arial"/>
+          <w:lang w:val="ro-RO"/>
+        </w:rPr>
+        <w:t>în</w:t>
+      </w:r>
+      <w:r>
+        <w:rPr>
+          <w:rFonts w:ascii="Arial" w:eastAsia="Times New Roman" w:hAnsi="Arial" w:cs="Arial"/>
+          <w:lang w:val="ro-RO"/>
+        </w:rPr>
+        <w:t xml:space="preserve"> lista de directoare Windows. </w:t>
+      </w:r>
+      <w:r>
+        <w:rPr>
+          <w:rFonts w:ascii="Arial" w:eastAsia="Times New Roman" w:hAnsi="Arial" w:cs="Arial"/>
+          <w:lang w:val="ro-RO"/>
+        </w:rPr>
+        <w:t>Alegeți</w:t>
+      </w:r>
+      <w:r>
+        <w:rPr>
+          <w:rFonts w:ascii="Arial" w:eastAsia="Times New Roman" w:hAnsi="Arial" w:cs="Arial"/>
+          <w:lang w:val="ro-RO"/>
+        </w:rPr>
+        <w:t xml:space="preserve"> directorul </w:t>
       </w:r>
       <w:r>
         <w:rPr>
@@ -2600,6 +2725,8 @@
         <w:spacing w:before="100" w:beforeAutospacing="1" w:after="0" w:line="240" w:lineRule="auto"/>
         <w:rPr>
           <w:rFonts w:ascii="Arial" w:eastAsia="Times New Roman" w:hAnsi="Arial" w:cs="Arial"/>
+          <w:b/>
+          <w:bCs/>
           <w:sz w:val="24"/>
           <w:szCs w:val="24"/>
           <w:lang w:val="ro-RO"/>
@@ -2636,7 +2763,7 @@
           <w:szCs w:val="24"/>
           <w:lang w:val="ro-RO"/>
         </w:rPr>
-        <w:t xml:space="preserve">_REPORT.txt </w:t>
+        <w:t xml:space="preserve">REPORT.txt </w:t>
       </w:r>
       <w:r>
         <w:rPr>
@@ -2670,6 +2797,81 @@
           <w:lang w:val="ro-RO"/>
         </w:rPr>
         <w:t xml:space="preserve"> și răspunsul la întrebări.</w:t>
+      </w:r>
+    </w:p>
+    <w:p>
+      <w:pPr>
+        <w:pStyle w:val="ListParagraph"/>
+        <w:spacing w:before="100" w:beforeAutospacing="1" w:after="0" w:line="240" w:lineRule="auto"/>
+        <w:rPr>
+          <w:rFonts w:ascii="Arial" w:eastAsia="Times New Roman" w:hAnsi="Arial" w:cs="Arial"/>
+          <w:b/>
+          <w:bCs/>
+          <w:sz w:val="24"/>
+          <w:szCs w:val="24"/>
+          <w:lang w:val="ro-RO"/>
+        </w:rPr>
+      </w:pPr>
+    </w:p>
+    <w:p>
+      <w:pPr>
+        <w:pStyle w:val="ListParagraph"/>
+        <w:spacing w:before="100" w:beforeAutospacing="1" w:after="0" w:line="240" w:lineRule="auto"/>
+        <w:rPr>
+          <w:rFonts w:ascii="Arial" w:eastAsia="Times New Roman" w:hAnsi="Arial" w:cs="Arial"/>
+          <w:sz w:val="24"/>
+          <w:szCs w:val="24"/>
+          <w:u w:val="single"/>
+          <w:lang w:val="ro-RO"/>
+        </w:rPr>
+      </w:pPr>
+      <w:r>
+        <w:rPr>
+          <w:rFonts w:ascii="Arial" w:eastAsia="Times New Roman" w:hAnsi="Arial" w:cs="Arial"/>
+          <w:b/>
+          <w:bCs/>
+          <w:sz w:val="24"/>
+          <w:szCs w:val="24"/>
+          <w:u w:val="single"/>
+          <w:lang w:val="ro-RO"/>
+        </w:rPr>
+        <w:t>Pentru fiecare exercițiu se vor face afișări</w:t>
+      </w:r>
+      <w:r>
+        <w:rPr>
+          <w:rFonts w:ascii="Arial" w:eastAsia="Times New Roman" w:hAnsi="Arial" w:cs="Arial"/>
+          <w:b/>
+          <w:bCs/>
+          <w:sz w:val="24"/>
+          <w:szCs w:val="24"/>
+          <w:u w:val="single"/>
+          <w:lang w:val="ro-RO"/>
+        </w:rPr>
+        <w:t xml:space="preserve"> care să evidențieze comportamentul (înainte și după apelul</w:t>
+      </w:r>
+      <w:r>
+        <w:rPr>
+          <w:rFonts w:ascii="Arial" w:eastAsia="Times New Roman" w:hAnsi="Arial" w:cs="Arial"/>
+          <w:b/>
+          <w:bCs/>
+          <w:sz w:val="24"/>
+          <w:szCs w:val="24"/>
+          <w:u w:val="single"/>
+          <w:lang w:val="ro-RO"/>
+        </w:rPr>
+        <w:t xml:space="preserve"> funcțiilor MPI)</w:t>
+      </w:r>
+      <w:r>
+        <w:rPr>
+          <w:rFonts w:ascii="Arial" w:eastAsia="Times New Roman" w:hAnsi="Arial" w:cs="Arial"/>
+          <w:b/>
+          <w:bCs/>
+          <w:sz w:val="24"/>
+          <w:szCs w:val="24"/>
+          <w:u w:val="single"/>
+          <w:lang w:val="ro-RO"/>
+        </w:rPr>
+        <w:t>.</w:t>
       </w:r>
     </w:p>
     <w:p>
@@ -2695,7 +2897,17 @@
         </w:rPr>
         <w:t>(</w:t>
       </w:r>
-      <w:proofErr w:type="spellStart"/>
+      <w:r>
+        <w:rPr>
+          <w:rFonts w:ascii="Arial" w:eastAsia="Times New Roman" w:hAnsi="Arial" w:cs="Arial"/>
+          <w:b/>
+          <w:bCs/>
+          <w:sz w:val="24"/>
+          <w:szCs w:val="24"/>
+          <w:lang w:val="ro-RO"/>
+        </w:rPr>
+        <w:t>1_</w:t>
+      </w:r>
       <w:r>
         <w:rPr>
           <w:rFonts w:ascii="Arial" w:eastAsia="Times New Roman" w:hAnsi="Arial" w:cs="Arial"/>
@@ -2707,7 +2919,6 @@
         </w:rPr>
         <w:t>helloWorld.c</w:t>
       </w:r>
-      <w:proofErr w:type="spellEnd"/>
       <w:r>
         <w:rPr>
           <w:rFonts w:ascii="Arial" w:eastAsia="Times New Roman" w:hAnsi="Arial" w:cs="Arial"/>
@@ -2836,17 +3047,6 @@
         <w:t>helloWorld</w:t>
       </w:r>
       <w:proofErr w:type="spellEnd"/>
-      <w:r>
-        <w:rPr>
-          <w:rFonts w:ascii="Arial" w:eastAsia="Times New Roman" w:hAnsi="Arial" w:cs="Arial"/>
-          <w:b/>
-          <w:bCs/>
-          <w:sz w:val="24"/>
-          <w:szCs w:val="24"/>
-          <w:lang w:val="ro-RO"/>
-        </w:rPr>
-        <w:t xml:space="preserve"> </w:t>
-      </w:r>
       <w:r>
         <w:rPr>
           <w:rFonts w:ascii="Arial" w:eastAsia="Times New Roman" w:hAnsi="Arial" w:cs="Arial"/>
@@ -2881,7 +3081,16 @@
         </w:rPr>
         <w:t>(</w:t>
       </w:r>
-      <w:proofErr w:type="spellStart"/>
+      <w:r>
+        <w:rPr>
+          <w:rFonts w:ascii="Arial" w:eastAsia="Times New Roman" w:hAnsi="Arial" w:cs="Arial"/>
+          <w:b/>
+          <w:sz w:val="24"/>
+          <w:szCs w:val="24"/>
+          <w:lang w:val="ro-RO"/>
+        </w:rPr>
+        <w:t>2_</w:t>
+      </w:r>
       <w:r>
         <w:rPr>
           <w:rFonts w:ascii="Arial" w:eastAsia="Times New Roman" w:hAnsi="Arial" w:cs="Arial"/>
@@ -2892,7 +3101,6 @@
         </w:rPr>
         <w:t>send.c</w:t>
       </w:r>
-      <w:proofErr w:type="spellEnd"/>
       <w:r>
         <w:rPr>
           <w:rFonts w:ascii="Arial" w:eastAsia="Times New Roman" w:hAnsi="Arial" w:cs="Arial"/>
@@ -2957,6 +3165,16 @@
           <w:szCs w:val="24"/>
           <w:lang w:val="ro-RO"/>
         </w:rPr>
+        <w:t>3_</w:t>
+      </w:r>
+      <w:r>
+        <w:rPr>
+          <w:rFonts w:ascii="Arial" w:eastAsia="Times New Roman" w:hAnsi="Arial" w:cs="Arial"/>
+          <w:b/>
+          <w:sz w:val="24"/>
+          <w:szCs w:val="24"/>
+          <w:lang w:val="ro-RO"/>
+        </w:rPr>
         <w:t>send100.c</w:t>
       </w:r>
       <w:r>
@@ -3015,7 +3233,16 @@
         </w:rPr>
         <w:t>(</w:t>
       </w:r>
-      <w:proofErr w:type="spellStart"/>
+      <w:r>
+        <w:rPr>
+          <w:rFonts w:ascii="Arial" w:eastAsia="Times New Roman" w:hAnsi="Arial" w:cs="Arial"/>
+          <w:b/>
+          <w:sz w:val="24"/>
+          <w:szCs w:val="24"/>
+          <w:lang w:val="ro-RO"/>
+        </w:rPr>
+        <w:t>4_</w:t>
+      </w:r>
       <w:r>
         <w:rPr>
           <w:rFonts w:ascii="Arial" w:eastAsia="Times New Roman" w:hAnsi="Arial" w:cs="Arial"/>
@@ -3026,7 +3253,6 @@
         </w:rPr>
         <w:t>broadcast.c</w:t>
       </w:r>
-      <w:proofErr w:type="spellEnd"/>
       <w:r>
         <w:rPr>
           <w:rFonts w:ascii="Arial" w:eastAsia="Times New Roman" w:hAnsi="Arial" w:cs="Arial"/>
@@ -3113,6 +3339,16 @@
           <w:szCs w:val="24"/>
           <w:lang w:val="ro-RO"/>
         </w:rPr>
+        <w:t>5_</w:t>
+      </w:r>
+      <w:r>
+        <w:rPr>
+          <w:rFonts w:ascii="Arial" w:eastAsia="Times New Roman" w:hAnsi="Arial" w:cs="Arial"/>
+          <w:b/>
+          <w:sz w:val="24"/>
+          <w:szCs w:val="24"/>
+          <w:lang w:val="ro-RO"/>
+        </w:rPr>
         <w:t>broadcast100.c</w:t>
       </w:r>
       <w:r>
@@ -3172,7 +3408,16 @@
         </w:rPr>
         <w:t>(</w:t>
       </w:r>
-      <w:proofErr w:type="spellStart"/>
+      <w:r>
+        <w:rPr>
+          <w:rFonts w:ascii="Arial" w:eastAsia="Times New Roman" w:hAnsi="Arial" w:cs="Arial"/>
+          <w:b/>
+          <w:sz w:val="24"/>
+          <w:szCs w:val="24"/>
+          <w:lang w:val="ro-RO"/>
+        </w:rPr>
+        <w:t>6_</w:t>
+      </w:r>
       <w:r>
         <w:rPr>
           <w:rFonts w:ascii="Arial" w:eastAsia="Times New Roman" w:hAnsi="Arial" w:cs="Arial"/>
@@ -3203,7 +3448,6 @@
         </w:rPr>
         <w:t>ather.c</w:t>
       </w:r>
-      <w:proofErr w:type="spellEnd"/>
       <w:r>
         <w:rPr>
           <w:rFonts w:ascii="Arial" w:eastAsia="Times New Roman" w:hAnsi="Arial" w:cs="Arial"/>
@@ -3301,7 +3545,16 @@
         </w:rPr>
         <w:t>(</w:t>
       </w:r>
-      <w:proofErr w:type="spellStart"/>
+      <w:r>
+        <w:rPr>
+          <w:rFonts w:ascii="Arial" w:eastAsia="Times New Roman" w:hAnsi="Arial" w:cs="Arial"/>
+          <w:b/>
+          <w:sz w:val="24"/>
+          <w:szCs w:val="24"/>
+          <w:lang w:val="ro-RO"/>
+        </w:rPr>
+        <w:t>7_</w:t>
+      </w:r>
       <w:r>
         <w:rPr>
           <w:rFonts w:ascii="Arial" w:eastAsia="Times New Roman" w:hAnsi="Arial" w:cs="Arial"/>
@@ -3312,7 +3565,6 @@
         </w:rPr>
         <w:t>circle.c</w:t>
       </w:r>
-      <w:proofErr w:type="spellEnd"/>
       <w:r>
         <w:rPr>
           <w:rFonts w:ascii="Arial" w:eastAsia="Times New Roman" w:hAnsi="Arial" w:cs="Arial"/>
@@ -3523,7 +3775,16 @@
         </w:rPr>
         <w:t>(</w:t>
       </w:r>
-      <w:proofErr w:type="spellStart"/>
+      <w:r>
+        <w:rPr>
+          <w:rFonts w:ascii="Arial" w:eastAsia="Times New Roman" w:hAnsi="Arial" w:cs="Arial"/>
+          <w:b/>
+          <w:sz w:val="24"/>
+          <w:szCs w:val="24"/>
+          <w:lang w:val="ro-RO"/>
+        </w:rPr>
+        <w:t>8_</w:t>
+      </w:r>
       <w:r>
         <w:rPr>
           <w:rFonts w:ascii="Arial" w:eastAsia="Times New Roman" w:hAnsi="Arial" w:cs="Arial"/>
@@ -3534,7 +3795,6 @@
         </w:rPr>
         <w:t>anySource.c</w:t>
       </w:r>
-      <w:proofErr w:type="spellEnd"/>
       <w:r>
         <w:rPr>
           <w:rFonts w:ascii="Arial" w:eastAsia="Times New Roman" w:hAnsi="Arial" w:cs="Arial"/>
@@ -3737,7 +3997,16 @@
         </w:rPr>
         <w:t>(</w:t>
       </w:r>
-      <w:proofErr w:type="spellStart"/>
+      <w:r>
+        <w:rPr>
+          <w:rFonts w:ascii="Arial" w:eastAsia="Times New Roman" w:hAnsi="Arial" w:cs="Arial"/>
+          <w:b/>
+          <w:sz w:val="24"/>
+          <w:szCs w:val="24"/>
+          <w:lang w:val="ro-RO"/>
+        </w:rPr>
+        <w:t>9_</w:t>
+      </w:r>
       <w:r>
         <w:rPr>
           <w:rFonts w:ascii="Arial" w:eastAsia="Times New Roman" w:hAnsi="Arial" w:cs="Arial"/>
@@ -3748,7 +4017,6 @@
         </w:rPr>
         <w:t>anyTag.c</w:t>
       </w:r>
-      <w:proofErr w:type="spellEnd"/>
       <w:r>
         <w:rPr>
           <w:rFonts w:ascii="Arial" w:eastAsia="Times New Roman" w:hAnsi="Arial" w:cs="Arial"/>
@@ -4040,6 +4308,7 @@
           <w:szCs w:val="24"/>
           <w:lang w:val="ro-RO"/>
         </w:rPr>
+        <w:lastRenderedPageBreak/>
         <w:t xml:space="preserve">Exercițiile de la 1 la </w:t>
       </w:r>
       <w:r>
@@ -4137,7 +4406,6 @@
           <w:szCs w:val="24"/>
           <w:lang w:val="ro-RO"/>
         </w:rPr>
-        <w:lastRenderedPageBreak/>
         <w:t xml:space="preserve">Vă recomandăm, pentru a crește șansele de a obține o notă cât mai mare să explorați și următoarele exerciții: </w:t>
       </w:r>
     </w:p>
@@ -4153,69 +4421,30 @@
         <w:outlineLvl w:val="2"/>
         <w:rPr>
           <w:rFonts w:ascii="Arial" w:eastAsia="Times New Roman" w:hAnsi="Arial" w:cs="Arial"/>
-          <w:b/>
-          <w:bCs/>
-          <w:sz w:val="24"/>
-          <w:szCs w:val="24"/>
-          <w:lang w:val="ro-RO"/>
-        </w:rPr>
-      </w:pPr>
-      <w:r>
-        <w:rPr>
-          <w:rFonts w:ascii="Arial" w:eastAsia="Times New Roman" w:hAnsi="Arial" w:cs="Arial"/>
-          <w:bCs/>
-          <w:sz w:val="24"/>
-          <w:szCs w:val="24"/>
-          <w:lang w:val="ro-RO"/>
-        </w:rPr>
-        <w:t xml:space="preserve"> Implementați un program secvențial pentru calculul </w:t>
-      </w:r>
-      <w:hyperlink r:id="rId13" w:history="1">
-        <w:r>
-          <w:rPr>
-            <w:rStyle w:val="Hyperlink"/>
-            <w:rFonts w:ascii="Arial" w:eastAsia="Times New Roman" w:hAnsi="Arial" w:cs="Arial"/>
-            <w:b/>
-            <w:sz w:val="24"/>
-            <w:szCs w:val="24"/>
-            <w:lang w:val="ro-RO"/>
-          </w:rPr>
-          <w:t>PI</w:t>
-        </w:r>
-        <w:r>
-          <w:rPr>
-            <w:rStyle w:val="Hyperlink"/>
-            <w:rFonts w:ascii="Arial" w:eastAsia="Times New Roman" w:hAnsi="Arial" w:cs="Arial"/>
-            <w:bCs/>
-            <w:sz w:val="24"/>
-            <w:szCs w:val="24"/>
-            <w:lang w:val="ro-RO"/>
-          </w:rPr>
-          <w:t xml:space="preserve"> folosind algoritmul Monte </w:t>
-        </w:r>
-        <w:proofErr w:type="spellStart"/>
-        <w:r>
-          <w:rPr>
-            <w:rStyle w:val="Hyperlink"/>
-            <w:rFonts w:ascii="Arial" w:eastAsia="Times New Roman" w:hAnsi="Arial" w:cs="Arial"/>
-            <w:bCs/>
-            <w:sz w:val="24"/>
-            <w:szCs w:val="24"/>
-            <w:lang w:val="ro-RO"/>
-          </w:rPr>
-          <w:t>Carlo</w:t>
-        </w:r>
-        <w:proofErr w:type="spellEnd"/>
-      </w:hyperlink>
-      <w:r>
-        <w:rPr>
-          <w:rFonts w:ascii="Arial" w:eastAsia="Times New Roman" w:hAnsi="Arial" w:cs="Arial"/>
-          <w:bCs/>
-          <w:sz w:val="24"/>
-          <w:szCs w:val="24"/>
-          <w:lang w:val="ro-RO"/>
-        </w:rPr>
-        <w:t>.</w:t>
+          <w:sz w:val="24"/>
+          <w:szCs w:val="24"/>
+          <w:lang w:val="ro-RO"/>
+        </w:rPr>
+      </w:pPr>
+      <w:r>
+        <w:rPr>
+          <w:rFonts w:ascii="Arial" w:eastAsia="Times New Roman" w:hAnsi="Arial" w:cs="Arial"/>
+          <w:bCs/>
+          <w:sz w:val="24"/>
+          <w:szCs w:val="24"/>
+          <w:lang w:val="ro-RO"/>
+        </w:rPr>
+        <w:t xml:space="preserve"> </w:t>
+      </w:r>
+      <w:r>
+        <w:rPr>
+          <w:rFonts w:ascii="Arial" w:eastAsia="Times New Roman" w:hAnsi="Arial" w:cs="Arial"/>
+          <w:bCs/>
+          <w:sz w:val="24"/>
+          <w:szCs w:val="24"/>
+          <w:lang w:val="ro-RO"/>
+        </w:rPr>
+        <w:t>Implementați un joc de descoperire a unui număr.</w:t>
       </w:r>
     </w:p>
     <w:p>
@@ -4223,7 +4452,7 @@
         <w:pStyle w:val="ListParagraph"/>
         <w:numPr>
           <w:ilvl w:val="1"/>
-          <w:numId w:val="7"/>
+          <w:numId w:val="6"/>
         </w:numPr>
         <w:spacing w:before="100" w:beforeAutospacing="1" w:after="100" w:afterAutospacing="1" w:line="240" w:lineRule="auto"/>
         <w:rPr>
@@ -4240,7 +4469,36 @@
           <w:szCs w:val="24"/>
           <w:lang w:val="ro-RO"/>
         </w:rPr>
-        <w:t>Se definește un pătrat și un cerc circumscris acestuia.</w:t>
+        <w:t xml:space="preserve">Considerăm procesul cu </w:t>
+      </w:r>
+      <w:proofErr w:type="spellStart"/>
+      <w:r>
+        <w:rPr>
+          <w:rFonts w:ascii="Arial" w:eastAsia="Times New Roman" w:hAnsi="Arial" w:cs="Arial"/>
+          <w:sz w:val="24"/>
+          <w:szCs w:val="24"/>
+          <w:lang w:val="ro-RO"/>
+        </w:rPr>
+        <w:t>rank</w:t>
+      </w:r>
+      <w:proofErr w:type="spellEnd"/>
+      <w:r>
+        <w:rPr>
+          <w:rFonts w:ascii="Arial" w:eastAsia="Times New Roman" w:hAnsi="Arial" w:cs="Arial"/>
+          <w:sz w:val="24"/>
+          <w:szCs w:val="24"/>
+          <w:lang w:val="ro-RO"/>
+        </w:rPr>
+        <w:t xml:space="preserve"> 0 ca fiind server</w:t>
+      </w:r>
+      <w:r>
+        <w:rPr>
+          <w:rFonts w:ascii="Arial" w:eastAsia="Times New Roman" w:hAnsi="Arial" w:cs="Arial"/>
+          <w:sz w:val="24"/>
+          <w:szCs w:val="24"/>
+          <w:lang w:val="ro-RO"/>
+        </w:rPr>
+        <w:t>.</w:t>
       </w:r>
     </w:p>
     <w:p>
@@ -4248,7 +4506,7 @@
         <w:pStyle w:val="ListParagraph"/>
         <w:numPr>
           <w:ilvl w:val="1"/>
-          <w:numId w:val="7"/>
+          <w:numId w:val="6"/>
         </w:numPr>
         <w:spacing w:before="100" w:beforeAutospacing="1" w:after="100" w:afterAutospacing="1" w:line="240" w:lineRule="auto"/>
         <w:rPr>
@@ -4265,27 +4523,27 @@
           <w:szCs w:val="24"/>
           <w:lang w:val="ro-RO"/>
         </w:rPr>
-        <w:t xml:space="preserve">Calculele sunt mai simple dacă pătratul are latura </w:t>
-      </w:r>
-      <w:r>
-        <w:rPr>
-          <w:rFonts w:ascii="Arial" w:eastAsia="Times New Roman" w:hAnsi="Arial" w:cs="Arial"/>
-          <w:b/>
-          <w:bCs/>
-          <w:sz w:val="24"/>
-          <w:szCs w:val="24"/>
-          <w:lang w:val="ro-RO"/>
-        </w:rPr>
-        <w:t>2</w:t>
-      </w:r>
-      <w:r>
-        <w:rPr>
-          <w:rFonts w:ascii="Arial" w:eastAsia="Times New Roman" w:hAnsi="Arial" w:cs="Arial"/>
-          <w:sz w:val="24"/>
-          <w:szCs w:val="24"/>
-          <w:lang w:val="ro-RO"/>
-        </w:rPr>
-        <w:t>.</w:t>
+        <w:t xml:space="preserve">Serverul alege un număr </w:t>
+      </w:r>
+      <w:proofErr w:type="spellStart"/>
+      <w:r>
+        <w:rPr>
+          <w:rFonts w:ascii="Arial" w:eastAsia="Times New Roman" w:hAnsi="Arial" w:cs="Arial"/>
+          <w:sz w:val="24"/>
+          <w:szCs w:val="24"/>
+          <w:lang w:val="ro-RO"/>
+        </w:rPr>
+        <w:t>random</w:t>
+      </w:r>
+      <w:proofErr w:type="spellEnd"/>
+      <w:r>
+        <w:rPr>
+          <w:rFonts w:ascii="Arial" w:eastAsia="Times New Roman" w:hAnsi="Arial" w:cs="Arial"/>
+          <w:sz w:val="24"/>
+          <w:szCs w:val="24"/>
+          <w:lang w:val="ro-RO"/>
+        </w:rPr>
+        <w:t xml:space="preserve"> între 0 și 100.</w:t>
       </w:r>
     </w:p>
     <w:p>
@@ -4293,7 +4551,7 @@
         <w:pStyle w:val="ListParagraph"/>
         <w:numPr>
           <w:ilvl w:val="1"/>
-          <w:numId w:val="7"/>
+          <w:numId w:val="6"/>
         </w:numPr>
         <w:spacing w:before="100" w:beforeAutospacing="1" w:after="100" w:afterAutospacing="1" w:line="240" w:lineRule="auto"/>
         <w:rPr>
@@ -4306,32 +4564,29 @@
       <w:r>
         <w:rPr>
           <w:rFonts w:ascii="Arial" w:eastAsia="Times New Roman" w:hAnsi="Arial" w:cs="Arial"/>
-          <w:bCs/>
-          <w:sz w:val="24"/>
-          <w:szCs w:val="24"/>
-          <w:lang w:val="ro-RO"/>
-        </w:rPr>
-        <w:t>Sunt generate puncte (două coordonate) aleatoriu înăuntrul acestui pătrat</w:t>
-      </w:r>
-      <w:r>
-        <w:rPr>
-          <w:rFonts w:ascii="Arial" w:eastAsia="Times New Roman" w:hAnsi="Arial" w:cs="Arial"/>
-          <w:bCs/>
-          <w:sz w:val="24"/>
-          <w:szCs w:val="24"/>
-          <w:lang w:val="ro-RO"/>
-        </w:rPr>
-        <w:t>.</w:t>
-      </w:r>
-      <w:r>
-        <w:rPr>
-          <w:rFonts w:ascii="Arial" w:eastAsia="Times New Roman" w:hAnsi="Arial" w:cs="Arial"/>
-          <w:bCs/>
-          <w:sz w:val="24"/>
-          <w:szCs w:val="24"/>
-          <w:lang w:val="ro-RO"/>
-        </w:rPr>
-        <w:t xml:space="preserve"> </w:t>
+          <w:sz w:val="24"/>
+          <w:szCs w:val="24"/>
+          <w:lang w:val="ro-RO"/>
+        </w:rPr>
+        <w:t>Când primește un mesaj cu un număr serverul răspunde</w:t>
+      </w:r>
+      <w:r>
+        <w:rPr>
+          <w:rFonts w:ascii="Arial" w:eastAsia="Times New Roman" w:hAnsi="Arial" w:cs="Arial"/>
+          <w:sz w:val="24"/>
+          <w:szCs w:val="24"/>
+          <w:lang w:val="ro-RO"/>
+        </w:rPr>
+        <w:t xml:space="preserve"> la acesta precizând dacă numărul primit este mai mare sau mai mic decât cel</w:t>
+      </w:r>
+      <w:r>
+        <w:rPr>
+          <w:rFonts w:ascii="Arial" w:eastAsia="Times New Roman" w:hAnsi="Arial" w:cs="Arial"/>
+          <w:sz w:val="24"/>
+          <w:szCs w:val="24"/>
+          <w:lang w:val="ro-RO"/>
+        </w:rPr>
+        <w:t xml:space="preserve"> ales.</w:t>
       </w:r>
     </w:p>
     <w:p>
@@ -4339,7 +4594,7 @@
         <w:pStyle w:val="ListParagraph"/>
         <w:numPr>
           <w:ilvl w:val="1"/>
-          <w:numId w:val="7"/>
+          <w:numId w:val="6"/>
         </w:numPr>
         <w:spacing w:before="100" w:beforeAutospacing="1" w:after="100" w:afterAutospacing="1" w:line="240" w:lineRule="auto"/>
         <w:rPr>
@@ -4356,25 +4611,27 @@
           <w:szCs w:val="24"/>
           <w:lang w:val="ro-RO"/>
         </w:rPr>
-        <w:t>Se numără câte puncte sunt și în interiorul cercului</w:t>
-      </w:r>
-      <w:r>
-        <w:rPr>
-          <w:rFonts w:ascii="Arial" w:eastAsia="Times New Roman" w:hAnsi="Arial" w:cs="Arial"/>
-          <w:sz w:val="24"/>
-          <w:szCs w:val="24"/>
-          <w:lang w:val="ro-RO"/>
-        </w:rPr>
-        <w:t>.</w:t>
-      </w:r>
-      <w:r>
-        <w:rPr>
-          <w:rFonts w:ascii="Arial" w:eastAsia="Times New Roman" w:hAnsi="Arial" w:cs="Arial"/>
-          <w:sz w:val="24"/>
-          <w:szCs w:val="24"/>
-          <w:lang w:val="ro-RO"/>
-        </w:rPr>
-        <w:t xml:space="preserve"> Distanța de la centrul cercului la punct este mai mică decât raza. </w:t>
+        <w:t xml:space="preserve">Considerăm procesul cu </w:t>
+      </w:r>
+      <w:proofErr w:type="spellStart"/>
+      <w:r>
+        <w:rPr>
+          <w:rFonts w:ascii="Arial" w:eastAsia="Times New Roman" w:hAnsi="Arial" w:cs="Arial"/>
+          <w:sz w:val="24"/>
+          <w:szCs w:val="24"/>
+          <w:lang w:val="ro-RO"/>
+        </w:rPr>
+        <w:t>rank</w:t>
+      </w:r>
+      <w:proofErr w:type="spellEnd"/>
+      <w:r>
+        <w:rPr>
+          <w:rFonts w:ascii="Arial" w:eastAsia="Times New Roman" w:hAnsi="Arial" w:cs="Arial"/>
+          <w:sz w:val="24"/>
+          <w:szCs w:val="24"/>
+          <w:lang w:val="ro-RO"/>
+        </w:rPr>
+        <w:t xml:space="preserve"> 1 ca fiind client.</w:t>
       </w:r>
     </w:p>
     <w:p>
@@ -4382,7 +4639,7 @@
         <w:pStyle w:val="ListParagraph"/>
         <w:numPr>
           <w:ilvl w:val="1"/>
-          <w:numId w:val="7"/>
+          <w:numId w:val="6"/>
         </w:numPr>
         <w:spacing w:before="100" w:beforeAutospacing="1" w:after="100" w:afterAutospacing="1" w:line="240" w:lineRule="auto"/>
         <w:rPr>
@@ -4399,27 +4656,95 @@
           <w:szCs w:val="24"/>
           <w:lang w:val="ro-RO"/>
         </w:rPr>
-        <w:t xml:space="preserve">Raportul dintre numărul total de puncte generate în pătrat și numărul de puncte din cerc este egal cu raportul dintre aria pătratului și aria cercului. Folosind această formulă se poate calcula </w:t>
-      </w:r>
-      <w:r>
-        <w:rPr>
-          <w:rFonts w:ascii="Arial" w:eastAsia="Times New Roman" w:hAnsi="Arial" w:cs="Arial"/>
-          <w:b/>
-          <w:bCs/>
-          <w:sz w:val="24"/>
-          <w:szCs w:val="24"/>
-          <w:lang w:val="ro-RO"/>
-        </w:rPr>
-        <w:t>PI</w:t>
-      </w:r>
-      <w:r>
-        <w:rPr>
-          <w:rFonts w:ascii="Arial" w:eastAsia="Times New Roman" w:hAnsi="Arial" w:cs="Arial"/>
-          <w:sz w:val="24"/>
-          <w:szCs w:val="24"/>
-          <w:lang w:val="ro-RO"/>
-        </w:rPr>
-        <w:t xml:space="preserve"> în funcție de primul raport.</w:t>
+        <w:t xml:space="preserve">Clientul </w:t>
+      </w:r>
+      <w:r>
+        <w:rPr>
+          <w:rFonts w:ascii="Arial" w:eastAsia="Times New Roman" w:hAnsi="Arial" w:cs="Arial"/>
+          <w:sz w:val="24"/>
+          <w:szCs w:val="24"/>
+          <w:lang w:val="ro-RO"/>
+        </w:rPr>
+        <w:t>citește de la tastatură un număr, ș</w:t>
+      </w:r>
+      <w:r>
+        <w:rPr>
+          <w:rFonts w:ascii="Arial" w:eastAsia="Times New Roman" w:hAnsi="Arial" w:cs="Arial"/>
+          <w:sz w:val="24"/>
+          <w:szCs w:val="24"/>
+          <w:lang w:val="ro-RO"/>
+        </w:rPr>
+        <w:t>i îl trimite serverului.</w:t>
+      </w:r>
+    </w:p>
+    <w:p>
+      <w:pPr>
+        <w:pStyle w:val="ListParagraph"/>
+        <w:numPr>
+          <w:ilvl w:val="1"/>
+          <w:numId w:val="6"/>
+        </w:numPr>
+        <w:spacing w:before="100" w:beforeAutospacing="1" w:after="100" w:afterAutospacing="1" w:line="240" w:lineRule="auto"/>
+        <w:rPr>
+          <w:rFonts w:ascii="Arial" w:eastAsia="Times New Roman" w:hAnsi="Arial" w:cs="Arial"/>
+          <w:sz w:val="24"/>
+          <w:szCs w:val="24"/>
+          <w:lang w:val="ro-RO"/>
+        </w:rPr>
+      </w:pPr>
+      <w:r>
+        <w:rPr>
+          <w:rFonts w:ascii="Arial" w:eastAsia="Times New Roman" w:hAnsi="Arial" w:cs="Arial"/>
+          <w:sz w:val="24"/>
+          <w:szCs w:val="24"/>
+          <w:lang w:val="ro-RO"/>
+        </w:rPr>
+        <w:t xml:space="preserve">Tot clientul afișează răspunsul </w:t>
+      </w:r>
+      <w:proofErr w:type="spellStart"/>
+      <w:r>
+        <w:rPr>
+          <w:rFonts w:ascii="Arial" w:eastAsia="Times New Roman" w:hAnsi="Arial" w:cs="Arial"/>
+          <w:sz w:val="24"/>
+          <w:szCs w:val="24"/>
+          <w:lang w:val="ro-RO"/>
+        </w:rPr>
+        <w:t>serverlui</w:t>
+      </w:r>
+      <w:proofErr w:type="spellEnd"/>
+      <w:r>
+        <w:rPr>
+          <w:rFonts w:ascii="Arial" w:eastAsia="Times New Roman" w:hAnsi="Arial" w:cs="Arial"/>
+          <w:sz w:val="24"/>
+          <w:szCs w:val="24"/>
+          <w:lang w:val="ro-RO"/>
+        </w:rPr>
+        <w:t xml:space="preserve"> pe ecran.</w:t>
+      </w:r>
+    </w:p>
+    <w:p>
+      <w:pPr>
+        <w:pStyle w:val="ListParagraph"/>
+        <w:numPr>
+          <w:ilvl w:val="1"/>
+          <w:numId w:val="6"/>
+        </w:numPr>
+        <w:spacing w:before="100" w:beforeAutospacing="1" w:after="100" w:afterAutospacing="1" w:line="240" w:lineRule="auto"/>
+        <w:rPr>
+          <w:rFonts w:ascii="Arial" w:eastAsia="Times New Roman" w:hAnsi="Arial" w:cs="Arial"/>
+          <w:sz w:val="24"/>
+          <w:szCs w:val="24"/>
+          <w:lang w:val="ro-RO"/>
+        </w:rPr>
+      </w:pPr>
+      <w:r>
+        <w:rPr>
+          <w:rFonts w:ascii="Arial" w:eastAsia="Times New Roman" w:hAnsi="Arial" w:cs="Arial"/>
+          <w:sz w:val="24"/>
+          <w:szCs w:val="24"/>
+          <w:lang w:val="ro-RO"/>
+        </w:rPr>
+        <w:t>Va trebui să aveți un mesaj special pentru a opri programul distribuit.</w:t>
       </w:r>
     </w:p>
     <w:p>
@@ -4444,7 +4769,52 @@
           <w:szCs w:val="24"/>
           <w:lang w:val="ro-RO"/>
         </w:rPr>
-        <w:t>Implementați programul anterior distribuit cu MPI.</w:t>
+        <w:t xml:space="preserve">Se modifică programul anterior pentru a </w:t>
+      </w:r>
+      <w:r>
+        <w:rPr>
+          <w:rFonts w:ascii="Arial" w:eastAsia="Times New Roman" w:hAnsi="Arial" w:cs="Arial"/>
+          <w:sz w:val="24"/>
+          <w:szCs w:val="24"/>
+          <w:lang w:val="ro-RO"/>
+        </w:rPr>
+        <w:t xml:space="preserve">schimba </w:t>
+      </w:r>
+      <w:r>
+        <w:rPr>
+          <w:rFonts w:ascii="Arial" w:eastAsia="Times New Roman" w:hAnsi="Arial" w:cs="Arial"/>
+          <w:sz w:val="24"/>
+          <w:szCs w:val="24"/>
+          <w:lang w:val="ro-RO"/>
+        </w:rPr>
+        <w:t>client</w:t>
+      </w:r>
+      <w:r>
+        <w:rPr>
+          <w:rFonts w:ascii="Arial" w:eastAsia="Times New Roman" w:hAnsi="Arial" w:cs="Arial"/>
+          <w:sz w:val="24"/>
+          <w:szCs w:val="24"/>
+          <w:lang w:val="ro-RO"/>
+        </w:rPr>
+        <w:t>ul cu unul care</w:t>
+      </w:r>
+      <w:r>
+        <w:rPr>
+          <w:rFonts w:ascii="Arial" w:eastAsia="Times New Roman" w:hAnsi="Arial" w:cs="Arial"/>
+          <w:sz w:val="24"/>
+          <w:szCs w:val="24"/>
+          <w:lang w:val="ro-RO"/>
+        </w:rPr>
+        <w:t xml:space="preserve"> va căuta singur numărul </w:t>
+      </w:r>
+      <w:r>
+        <w:rPr>
+          <w:rFonts w:ascii="Arial" w:eastAsia="Times New Roman" w:hAnsi="Arial" w:cs="Arial"/>
+          <w:sz w:val="24"/>
+          <w:szCs w:val="24"/>
+          <w:lang w:val="ro-RO"/>
+        </w:rPr>
+        <w:t>ales de server.</w:t>
       </w:r>
     </w:p>
     <w:p>
@@ -4469,12 +4839,11 @@
           <w:szCs w:val="24"/>
           <w:lang w:val="ro-RO"/>
         </w:rPr>
-        <w:t>Aveți grijă ca numărul de puncte generate în programul secvențial să fie egal cu numărul de puncte total din programul distribuit.</w:t>
-      </w:r>
-    </w:p>
-    <w:p>
-      <w:pPr>
-        <w:spacing w:before="100" w:beforeAutospacing="1" w:after="100" w:afterAutospacing="1" w:line="240" w:lineRule="auto"/>
+        <w:t>Pentru a găsi numărul cât mai repede, clientul va face căutare binară.</w:t>
+      </w:r>
+    </w:p>
+    <w:p>
+      <w:pPr>
         <w:rPr>
           <w:rFonts w:ascii="Arial" w:eastAsia="Times New Roman" w:hAnsi="Arial" w:cs="Arial"/>
           <w:b/>
@@ -4484,7 +4853,6 @@
           <w:lang w:val="ro-RO"/>
         </w:rPr>
       </w:pPr>
-      <w:proofErr w:type="spellStart"/>
       <w:r>
         <w:rPr>
           <w:rFonts w:ascii="Arial" w:eastAsia="Times New Roman" w:hAnsi="Arial" w:cs="Arial"/>
@@ -4494,7 +4862,44 @@
           <w:szCs w:val="27"/>
           <w:lang w:val="ro-RO"/>
         </w:rPr>
-        <w:t>Hints</w:t>
+        <w:br w:type="page"/>
+      </w:r>
+    </w:p>
+    <w:p>
+      <w:pPr>
+        <w:spacing w:before="100" w:beforeAutospacing="1" w:after="100" w:afterAutospacing="1" w:line="240" w:lineRule="auto"/>
+        <w:rPr>
+          <w:rFonts w:ascii="Arial" w:eastAsia="Times New Roman" w:hAnsi="Arial" w:cs="Arial"/>
+          <w:b/>
+          <w:bCs/>
+          <w:sz w:val="27"/>
+          <w:szCs w:val="27"/>
+          <w:lang w:val="ro-RO"/>
+        </w:rPr>
+      </w:pPr>
+      <w:r>
+        <w:rPr>
+          <w:rFonts w:ascii="Arial" w:eastAsia="Times New Roman" w:hAnsi="Arial" w:cs="Arial"/>
+          <w:b/>
+          <w:bCs/>
+          <w:sz w:val="27"/>
+          <w:szCs w:val="27"/>
+          <w:lang w:val="ro-RO"/>
+        </w:rPr>
+        <w:lastRenderedPageBreak/>
+        <w:t xml:space="preserve">Common </w:t>
+      </w:r>
+      <w:proofErr w:type="spellStart"/>
+      <w:r>
+        <w:rPr>
+          <w:rFonts w:ascii="Arial" w:eastAsia="Times New Roman" w:hAnsi="Arial" w:cs="Arial"/>
+          <w:b/>
+          <w:bCs/>
+          <w:sz w:val="27"/>
+          <w:szCs w:val="27"/>
+          <w:lang w:val="ro-RO"/>
+        </w:rPr>
+        <w:t>problems</w:t>
       </w:r>
       <w:proofErr w:type="spellEnd"/>
       <w:r>
@@ -4584,7 +4989,7 @@
                     <pic:cNvPicPr/>
                   </pic:nvPicPr>
                   <pic:blipFill>
-                    <a:blip r:embed="rId14">
+                    <a:blip r:embed="rId13">
                       <a:extLst>
                         <a:ext uri="{28A0092B-C50C-407E-A947-70E740481C1C}">
                           <a14:useLocalDpi xmlns:a14="http://schemas.microsoft.com/office/drawing/2010/main" val="0"/>
@@ -4882,7 +5287,7 @@
                     <pic:cNvPicPr/>
                   </pic:nvPicPr>
                   <pic:blipFill>
-                    <a:blip r:embed="rId15">
+                    <a:blip r:embed="rId14">
                       <a:extLst>
                         <a:ext uri="{28A0092B-C50C-407E-A947-70E740481C1C}">
                           <a14:useLocalDpi xmlns:a14="http://schemas.microsoft.com/office/drawing/2010/main" val="0"/>
@@ -4975,7 +5380,7 @@
       <w:proofErr w:type="spellEnd"/>
     </w:p>
     <w:sectPr>
-      <w:headerReference w:type="default" r:id="rId16"/>
+      <w:headerReference w:type="default" r:id="rId15"/>
       <w:type w:val="continuous"/>
       <w:pgSz w:w="12240" w:h="15840"/>
       <w:pgMar w:top="1440" w:right="1440" w:bottom="1440" w:left="1440" w:header="720" w:footer="720" w:gutter="0"/>

</xml_diff>